<commit_message>
Revised MCH-01,MCH-20 and change notes (#304)
</commit_message>
<xml_diff>
--- a/CEC-Documents/Revision batch V2019.1.005/CF2R/2019-CF2R-MCH-20b-DuctLeakage-LLDCS.docx
+++ b/CEC-Documents/Revision batch V2019.1.005/CF2R/2019-CF2R-MCH-20b-DuctLeakage-LLDCS.docx
@@ -4804,14 +4804,7 @@
                 <w:rPr>
                   <w:rFonts w:asciiTheme="minorHAnsi" w:hAnsiTheme="minorHAnsi"/>
                 </w:rPr>
-                <w:t xml:space="preserve"> Y02_ResidentialHeatingSystemType = </w:t>
-              </w:r>
-              <w:proofErr w:type="spellStart"/>
-              <w:r>
-                <w:rPr>
-                  <w:rFonts w:asciiTheme="minorHAnsi" w:hAnsiTheme="minorHAnsi"/>
-                </w:rPr>
-                <w:t>VCHP</w:t>
+                <w:t xml:space="preserve"> Y02_ResidentialHeatingSystemType = VCHP</w:t>
               </w:r>
             </w:ins>
             <w:ins w:id="11" w:author="Markstrum, Alexis@Energy" w:date="2021-04-05T12:42:00Z">
@@ -4819,38 +4812,9 @@
                 <w:rPr>
                   <w:rFonts w:asciiTheme="minorHAnsi" w:hAnsiTheme="minorHAnsi"/>
                 </w:rPr>
-                <w:t>_IndoorUnitDucted</w:t>
-              </w:r>
-              <w:proofErr w:type="spellEnd"/>
-              <w:r>
-                <w:rPr>
-                  <w:rFonts w:asciiTheme="minorHAnsi" w:hAnsiTheme="minorHAnsi"/>
-                </w:rPr>
-                <w:t xml:space="preserve">, </w:t>
-              </w:r>
-              <w:proofErr w:type="spellStart"/>
-              <w:r>
-                <w:rPr>
-                  <w:rFonts w:asciiTheme="minorHAnsi" w:hAnsiTheme="minorHAnsi"/>
-                </w:rPr>
-                <w:t>VCHP_IndoorUnitDuctless</w:t>
-              </w:r>
-              <w:proofErr w:type="spellEnd"/>
-              <w:r>
-                <w:rPr>
-                  <w:rFonts w:asciiTheme="minorHAnsi" w:hAnsiTheme="minorHAnsi"/>
-                </w:rPr>
-                <w:t xml:space="preserve">, or </w:t>
-              </w:r>
-              <w:proofErr w:type="spellStart"/>
-              <w:r>
-                <w:rPr>
-                  <w:rFonts w:asciiTheme="minorHAnsi" w:hAnsiTheme="minorHAnsi"/>
-                </w:rPr>
-                <w:t>VCHP_IndoorUnitDuctedandDuctless</w:t>
+                <w:t>_IndoorUnitDucted, VCHP_IndoorUnitDuctless, or VCHP_IndoorUnitDuctedandDuctless</w:t>
               </w:r>
             </w:ins>
-            <w:proofErr w:type="spellEnd"/>
             <w:ins w:id="12" w:author="Markstrum, Alexis@Energy" w:date="2021-03-10T12:52:00Z">
               <w:r>
                 <w:rPr>
@@ -4982,54 +4946,34 @@
                 <w:rPr>
                   <w:rFonts w:asciiTheme="minorHAnsi" w:hAnsiTheme="minorHAnsi"/>
                 </w:rPr>
-                <w:t xml:space="preserve"> If on the CF1R Y02_ResidentialHeatingSystemType = </w:t>
+                <w:t xml:space="preserve"> If on the CF1R</w:t>
               </w:r>
-              <w:proofErr w:type="spellStart"/>
+            </w:ins>
+            <w:ins w:id="14" w:author="Markstrum, Alexis@Energy" w:date="2021-04-26T13:02:00Z">
               <w:r>
                 <w:rPr>
                   <w:rFonts w:asciiTheme="minorHAnsi" w:hAnsiTheme="minorHAnsi"/>
                 </w:rPr>
-                <w:t>VCHP</w:t>
+                <w:t>-PRF</w:t>
               </w:r>
             </w:ins>
-            <w:ins w:id="14" w:author="Markstrum, Alexis@Energy" w:date="2021-04-05T12:42:00Z">
+            <w:ins w:id="15" w:author="Markstrum, Alexis@Energy" w:date="2021-03-10T12:52:00Z">
               <w:r>
                 <w:rPr>
                   <w:rFonts w:asciiTheme="minorHAnsi" w:hAnsiTheme="minorHAnsi"/>
                 </w:rPr>
-                <w:t>_IndoorUnitDucted</w:t>
+                <w:t xml:space="preserve"> Y02_ResidentialHeatingSystemType = VCHP</w:t>
               </w:r>
-              <w:proofErr w:type="spellEnd"/>
+            </w:ins>
+            <w:ins w:id="16" w:author="Markstrum, Alexis@Energy" w:date="2021-04-05T12:42:00Z">
               <w:r>
                 <w:rPr>
                   <w:rFonts w:asciiTheme="minorHAnsi" w:hAnsiTheme="minorHAnsi"/>
                 </w:rPr>
-                <w:t xml:space="preserve">, </w:t>
-              </w:r>
-              <w:proofErr w:type="spellStart"/>
-              <w:r>
-                <w:rPr>
-                  <w:rFonts w:asciiTheme="minorHAnsi" w:hAnsiTheme="minorHAnsi"/>
-                </w:rPr>
-                <w:t>VCHP_IndoorUnitDuctless</w:t>
-              </w:r>
-              <w:proofErr w:type="spellEnd"/>
-              <w:r>
-                <w:rPr>
-                  <w:rFonts w:asciiTheme="minorHAnsi" w:hAnsiTheme="minorHAnsi"/>
-                </w:rPr>
-                <w:t xml:space="preserve">, or </w:t>
-              </w:r>
-              <w:proofErr w:type="spellStart"/>
-              <w:r>
-                <w:rPr>
-                  <w:rFonts w:asciiTheme="minorHAnsi" w:hAnsiTheme="minorHAnsi"/>
-                </w:rPr>
-                <w:t>VCHP_IndoorUnitDuctedandDuctless</w:t>
+                <w:t>_IndoorUnitDucted, VCHP_IndoorUnitDuctless, or VCHP_IndoorUnitDuctedandDuctless</w:t>
               </w:r>
             </w:ins>
-            <w:proofErr w:type="spellEnd"/>
-            <w:ins w:id="15" w:author="Markstrum, Alexis@Energy" w:date="2021-03-10T12:52:00Z">
+            <w:ins w:id="17" w:author="Markstrum, Alexis@Energy" w:date="2021-03-10T12:52:00Z">
               <w:r>
                 <w:rPr>
                   <w:rFonts w:asciiTheme="minorHAnsi" w:hAnsiTheme="minorHAnsi"/>
@@ -5563,7 +5507,7 @@
                 <w:rFonts w:asciiTheme="minorHAnsi" w:hAnsiTheme="minorHAnsi"/>
               </w:rPr>
             </w:pPr>
-            <w:ins w:id="16" w:author="Markstrum, Alexis@Energy" w:date="2021-02-09T00:29:00Z">
+            <w:ins w:id="18" w:author="Markstrum, Alexis@Energy" w:date="2021-02-09T00:29:00Z">
               <w:r>
                 <w:rPr>
                   <w:rFonts w:asciiTheme="minorHAnsi" w:hAnsiTheme="minorHAnsi"/>
@@ -5571,7 +5515,7 @@
                 <w:t>10</w:t>
               </w:r>
             </w:ins>
-            <w:del w:id="17" w:author="Markstrum, Alexis@Energy" w:date="2021-02-09T00:29:00Z">
+            <w:del w:id="19" w:author="Markstrum, Alexis@Energy" w:date="2021-02-09T00:29:00Z">
               <w:r>
                 <w:rPr>
                   <w:rFonts w:asciiTheme="minorHAnsi" w:hAnsiTheme="minorHAnsi"/>
@@ -6358,19 +6302,11 @@
               </w:rPr>
               <w:t xml:space="preserve">&lt;&lt;Auto filled field: </w:t>
             </w:r>
-            <w:proofErr w:type="spellStart"/>
-            <w:r>
-              <w:rPr>
-                <w:rFonts w:asciiTheme="minorHAnsi" w:hAnsiTheme="minorHAnsi"/>
-              </w:rPr>
-              <w:t>TestFinal</w:t>
-            </w:r>
-            <w:proofErr w:type="spellEnd"/>
-            <w:r>
-              <w:rPr>
-                <w:rFonts w:asciiTheme="minorHAnsi" w:hAnsiTheme="minorHAnsi"/>
-              </w:rPr>
-              <w:t xml:space="preserve"> (this is the only allowable </w:t>
+            <w:r>
+              <w:rPr>
+                <w:rFonts w:asciiTheme="minorHAnsi" w:hAnsiTheme="minorHAnsi"/>
+              </w:rPr>
+              <w:t xml:space="preserve">TestFinal (this is the only allowable </w:t>
             </w:r>
             <w:r>
               <w:rPr>
@@ -6480,7 +6416,6 @@
               </w:rPr>
               <w:t xml:space="preserve">&lt;&lt; Auto filled field: </w:t>
             </w:r>
-            <w:proofErr w:type="spellStart"/>
             <w:r>
               <w:rPr>
                 <w:rFonts w:asciiTheme="minorHAnsi" w:hAnsiTheme="minorHAnsi"/>
@@ -6488,7 +6423,6 @@
               </w:rPr>
               <w:t>LeakageToOutside</w:t>
             </w:r>
-            <w:proofErr w:type="spellEnd"/>
             <w:r>
               <w:rPr>
                 <w:rFonts w:asciiTheme="minorHAnsi" w:hAnsiTheme="minorHAnsi"/>
@@ -6779,21 +6713,7 @@
               <w:rPr>
                 <w:rFonts w:asciiTheme="minorHAnsi" w:hAnsiTheme="minorHAnsi"/>
               </w:rPr>
-              <w:t xml:space="preserve">&lt;&lt;user input: numeric </w:t>
-            </w:r>
-            <w:proofErr w:type="spellStart"/>
-            <w:r>
-              <w:rPr>
-                <w:rFonts w:asciiTheme="minorHAnsi" w:hAnsiTheme="minorHAnsi"/>
-              </w:rPr>
-              <w:t>xxx.x</w:t>
-            </w:r>
-            <w:proofErr w:type="spellEnd"/>
-            <w:r>
-              <w:rPr>
-                <w:rFonts w:asciiTheme="minorHAnsi" w:hAnsiTheme="minorHAnsi"/>
-              </w:rPr>
-              <w:t>&gt;&gt;</w:t>
+              <w:t>&lt;&lt;user input: numeric xxx.x&gt;&gt;</w:t>
             </w:r>
           </w:p>
         </w:tc>
@@ -12811,15 +12731,14 @@
 </file>
 
 <file path=customXml/item2.xml><?xml version="1.0" encoding="utf-8"?>
-<?mso-contentType ?>
-<FormTemplates xmlns="http://schemas.microsoft.com/sharepoint/v3/contenttype/forms">
-  <Display>DocumentLibraryForm</Display>
-  <Edit>DocumentLibraryForm</Edit>
-  <New>DocumentLibraryForm</New>
-</FormTemplates>
+<b:Sources xmlns:b="http://schemas.openxmlformats.org/officeDocument/2006/bibliography" xmlns="http://schemas.openxmlformats.org/officeDocument/2006/bibliography" SelectedStyle="\APA.XSL" StyleName="APA Fifth Edition"/>
 </file>
 
 <file path=customXml/item3.xml><?xml version="1.0" encoding="utf-8"?>
+<b:Sources xmlns:b="http://schemas.openxmlformats.org/officeDocument/2006/bibliography" xmlns="http://schemas.openxmlformats.org/officeDocument/2006/bibliography" SelectedStyle="\APA.XSL" StyleName="APA Fifth Edition"/>
+</file>
+
+<file path=customXml/item4.xml><?xml version="1.0" encoding="utf-8"?>
 <ct:contentTypeSchema xmlns:ct="http://schemas.microsoft.com/office/2006/metadata/contentType" xmlns:ma="http://schemas.microsoft.com/office/2006/metadata/properties/metaAttributes" ct:_="" ma:_="" ma:contentTypeName="Document" ma:contentTypeID="0x01010061DC9A153AAEEE45BACE06E01F8272AC" ma:contentTypeVersion="15" ma:contentTypeDescription="Create a new document." ma:contentTypeScope="" ma:versionID="6ef71f9b23477729394656848042a189">
   <xsd:schema xmlns:xsd="http://www.w3.org/2001/XMLSchema" xmlns:xs="http://www.w3.org/2001/XMLSchema" xmlns:p="http://schemas.microsoft.com/office/2006/metadata/properties" xmlns:ns2="785685f2-c2e1-4352-89aa-3faca8eaba52" xmlns:ns3="5067c814-4b34-462c-a21d-c185ff6548d2" targetNamespace="http://schemas.microsoft.com/office/2006/metadata/properties" ma:root="true" ma:fieldsID="12b41caee57035e831dbbe2d110fa942" ns2:_="" ns3:_="">
     <xsd:import namespace="785685f2-c2e1-4352-89aa-3faca8eaba52"/>
@@ -13070,12 +12989,13 @@
 </ct:contentTypeSchema>
 </file>
 
-<file path=customXml/item4.xml><?xml version="1.0" encoding="utf-8"?>
-<b:Sources xmlns:b="http://schemas.openxmlformats.org/officeDocument/2006/bibliography" xmlns="http://schemas.openxmlformats.org/officeDocument/2006/bibliography" SelectedStyle="\APA.XSL" StyleName="APA Fifth Edition"/>
-</file>
-
 <file path=customXml/item5.xml><?xml version="1.0" encoding="utf-8"?>
-<b:Sources xmlns:b="http://schemas.openxmlformats.org/officeDocument/2006/bibliography" xmlns="http://schemas.openxmlformats.org/officeDocument/2006/bibliography" SelectedStyle="\APA.XSL" StyleName="APA Fifth Edition"/>
+<?mso-contentType ?>
+<FormTemplates xmlns="http://schemas.microsoft.com/sharepoint/v3/contenttype/forms">
+  <Display>DocumentLibraryForm</Display>
+  <Edit>DocumentLibraryForm</Edit>
+  <New>DocumentLibraryForm</New>
+</FormTemplates>
 </file>
 
 <file path=customXml/itemProps1.xml><?xml version="1.0" encoding="utf-8"?>
@@ -13089,14 +13009,22 @@
 </file>
 
 <file path=customXml/itemProps2.xml><?xml version="1.0" encoding="utf-8"?>
-<ds:datastoreItem xmlns:ds="http://schemas.openxmlformats.org/officeDocument/2006/customXml" ds:itemID="{5F65972D-DC9B-4D6F-BBB4-3B5CA4C0D18B}">
+<ds:datastoreItem xmlns:ds="http://schemas.openxmlformats.org/officeDocument/2006/customXml" ds:itemID="{5AFA6032-4C1D-4480-BF14-424646B01A71}">
   <ds:schemaRefs>
-    <ds:schemaRef ds:uri="http://schemas.microsoft.com/sharepoint/v3/contenttype/forms"/>
+    <ds:schemaRef ds:uri="http://schemas.openxmlformats.org/officeDocument/2006/bibliography"/>
   </ds:schemaRefs>
 </ds:datastoreItem>
 </file>
 
 <file path=customXml/itemProps3.xml><?xml version="1.0" encoding="utf-8"?>
+<ds:datastoreItem xmlns:ds="http://schemas.openxmlformats.org/officeDocument/2006/customXml" ds:itemID="{9070F06C-0522-46CC-BBC8-4FE38E2E761A}">
+  <ds:schemaRefs>
+    <ds:schemaRef ds:uri="http://schemas.openxmlformats.org/officeDocument/2006/bibliography"/>
+  </ds:schemaRefs>
+</ds:datastoreItem>
+</file>
+
+<file path=customXml/itemProps4.xml><?xml version="1.0" encoding="utf-8"?>
 <ds:datastoreItem xmlns:ds="http://schemas.openxmlformats.org/officeDocument/2006/customXml" ds:itemID="{5422173A-64D8-4667-8868-CB7BFB975651}">
   <ds:schemaRefs>
     <ds:schemaRef ds:uri="http://schemas.microsoft.com/office/2006/metadata/contentType"/>
@@ -13115,18 +13043,10 @@
 </ds:datastoreItem>
 </file>
 
-<file path=customXml/itemProps4.xml><?xml version="1.0" encoding="utf-8"?>
-<ds:datastoreItem xmlns:ds="http://schemas.openxmlformats.org/officeDocument/2006/customXml" ds:itemID="{9070F06C-0522-46CC-BBC8-4FE38E2E761A}">
+<file path=customXml/itemProps5.xml><?xml version="1.0" encoding="utf-8"?>
+<ds:datastoreItem xmlns:ds="http://schemas.openxmlformats.org/officeDocument/2006/customXml" ds:itemID="{5F65972D-DC9B-4D6F-BBB4-3B5CA4C0D18B}">
   <ds:schemaRefs>
-    <ds:schemaRef ds:uri="http://schemas.openxmlformats.org/officeDocument/2006/bibliography"/>
-  </ds:schemaRefs>
-</ds:datastoreItem>
-</file>
-
-<file path=customXml/itemProps5.xml><?xml version="1.0" encoding="utf-8"?>
-<ds:datastoreItem xmlns:ds="http://schemas.openxmlformats.org/officeDocument/2006/customXml" ds:itemID="{5AFA6032-4C1D-4480-BF14-424646B01A71}">
-  <ds:schemaRefs>
-    <ds:schemaRef ds:uri="http://schemas.openxmlformats.org/officeDocument/2006/bibliography"/>
+    <ds:schemaRef ds:uri="http://schemas.microsoft.com/sharepoint/v3/contenttype/forms"/>
   </ds:schemaRefs>
 </ds:datastoreItem>
 </file>
</xml_diff>